<commit_message>
Planilla de Meetings del Proyecto.docx Actualizada
</commit_message>
<xml_diff>
--- a/Proyecto final/SprintsDevelopment/Branch 02/Planilla de Meetings del Proyecto.docx
+++ b/Proyecto final/SprintsDevelopment/Branch 02/Planilla de Meetings del Proyecto.docx
@@ -38,15 +38,16 @@
         <w:tblLook w:val="04A0"/>
       </w:tblPr>
       <w:tblGrid>
-        <w:gridCol w:w="2244"/>
-        <w:gridCol w:w="2244"/>
-        <w:gridCol w:w="2245"/>
-        <w:gridCol w:w="2245"/>
+        <w:gridCol w:w="1384"/>
+        <w:gridCol w:w="1985"/>
+        <w:gridCol w:w="2693"/>
+        <w:gridCol w:w="1087"/>
+        <w:gridCol w:w="1905"/>
       </w:tblGrid>
       <w:tr>
         <w:tc>
           <w:tcPr>
-            <w:tcW w:w="2244" w:type="dxa"/>
+            <w:tcW w:w="1384" w:type="dxa"/>
           </w:tcPr>
           <w:p>
             <w:pPr>
@@ -64,7 +65,7 @@
         </w:tc>
         <w:tc>
           <w:tcPr>
-            <w:tcW w:w="2244" w:type="dxa"/>
+            <w:tcW w:w="1985" w:type="dxa"/>
           </w:tcPr>
           <w:p>
             <w:pPr>
@@ -82,7 +83,7 @@
         </w:tc>
         <w:tc>
           <w:tcPr>
-            <w:tcW w:w="2245" w:type="dxa"/>
+            <w:tcW w:w="2693" w:type="dxa"/>
           </w:tcPr>
           <w:p>
             <w:pPr>
@@ -100,7 +101,25 @@
         </w:tc>
         <w:tc>
           <w:tcPr>
-            <w:tcW w:w="2245" w:type="dxa"/>
+            <w:tcW w:w="1087" w:type="dxa"/>
+          </w:tcPr>
+          <w:p>
+            <w:pPr>
+              <w:rPr>
+                <w:lang w:val="en-US"/>
+              </w:rPr>
+            </w:pPr>
+            <w:r>
+              <w:rPr>
+                <w:lang w:val="en-US"/>
+              </w:rPr>
+              <w:t>Sprint</w:t>
+            </w:r>
+          </w:p>
+        </w:tc>
+        <w:tc>
+          <w:tcPr>
+            <w:tcW w:w="1905" w:type="dxa"/>
           </w:tcPr>
           <w:p>
             <w:pPr>
@@ -134,7 +153,7 @@
       <w:tr>
         <w:tc>
           <w:tcPr>
-            <w:tcW w:w="2244" w:type="dxa"/>
+            <w:tcW w:w="1384" w:type="dxa"/>
           </w:tcPr>
           <w:p>
             <w:pPr>
@@ -152,113 +171,288 @@
         </w:tc>
         <w:tc>
           <w:tcPr>
-            <w:tcW w:w="2244" w:type="dxa"/>
-          </w:tcPr>
-          <w:p>
-            <w:pPr>
-              <w:rPr>
-                <w:lang w:val="en-US"/>
-              </w:rPr>
-            </w:pPr>
-            <w:r>
-              <w:rPr>
-                <w:lang w:val="en-US"/>
-              </w:rPr>
-              <w:t>Sprint  Nº2</w:t>
-            </w:r>
-          </w:p>
-        </w:tc>
-        <w:tc>
-          <w:tcPr>
-            <w:tcW w:w="2245" w:type="dxa"/>
-          </w:tcPr>
-          <w:p>
-            <w:r>
-              <w:t>Temas a asignar al nuevo integrante de modo que no afecte el trabajo actual del equipo y empiece a generar resultados.</w:t>
-            </w:r>
-          </w:p>
-        </w:tc>
-        <w:tc>
-          <w:tcPr>
-            <w:tcW w:w="2245" w:type="dxa"/>
-          </w:tcPr>
-          <w:p/>
+            <w:tcW w:w="1985" w:type="dxa"/>
+          </w:tcPr>
+          <w:p>
+            <w:r>
+              <w:t>Asignar al nuevo integrante de modo que no afecte el trabajo actual del equipo y empiece a generar resultados.</w:t>
+            </w:r>
+          </w:p>
+        </w:tc>
+        <w:tc>
+          <w:tcPr>
+            <w:tcW w:w="2693" w:type="dxa"/>
+          </w:tcPr>
+          <w:p>
+            <w:r>
+              <w:t>Es necesario invertir tiempo en la capacitación del nuevo integrante al equipo de desarrollo.</w:t>
+            </w:r>
+          </w:p>
+        </w:tc>
+        <w:tc>
+          <w:tcPr>
+            <w:tcW w:w="1087" w:type="dxa"/>
+          </w:tcPr>
+          <w:p>
+            <w:r>
+              <w:rPr>
+                <w:lang w:val="en-US"/>
+              </w:rPr>
+              <w:t>Sprint 02</w:t>
+            </w:r>
+          </w:p>
+        </w:tc>
+        <w:tc>
+          <w:tcPr>
+            <w:tcW w:w="1905" w:type="dxa"/>
+          </w:tcPr>
+          <w:p>
+            <w:pPr>
+              <w:rPr>
+                <w:lang w:val="en-US"/>
+              </w:rPr>
+            </w:pPr>
+            <w:r>
+              <w:rPr>
+                <w:lang w:val="en-US"/>
+              </w:rPr>
+              <w:t>User Stories</w:t>
+            </w:r>
+          </w:p>
+          <w:p>
+            <w:pPr>
+              <w:rPr>
+                <w:lang w:val="en-US"/>
+              </w:rPr>
+            </w:pPr>
+          </w:p>
+          <w:p>
+            <w:pPr>
+              <w:rPr>
+                <w:lang w:val="en-US"/>
+              </w:rPr>
+            </w:pPr>
+            <w:r>
+              <w:rPr>
+                <w:lang w:val="en-US"/>
+              </w:rPr>
+              <w:t>S-02003</w:t>
+            </w:r>
+          </w:p>
+          <w:p>
+            <w:pPr>
+              <w:rPr>
+                <w:lang w:val="en-US"/>
+              </w:rPr>
+            </w:pPr>
+          </w:p>
+          <w:p>
+            <w:pPr>
+              <w:rPr>
+                <w:lang w:val="en-US"/>
+              </w:rPr>
+            </w:pPr>
+            <w:r>
+              <w:rPr>
+                <w:lang w:val="en-US"/>
+              </w:rPr>
+              <w:t>Technical Tasks</w:t>
+            </w:r>
+          </w:p>
+          <w:p>
+            <w:pPr>
+              <w:rPr>
+                <w:lang w:val="en-US"/>
+              </w:rPr>
+            </w:pPr>
+          </w:p>
+          <w:p>
+            <w:r>
+              <w:t>T-02003-001</w:t>
+            </w:r>
+          </w:p>
+          <w:p>
+            <w:r>
+              <w:t>T-02003-002</w:t>
+            </w:r>
+          </w:p>
         </w:tc>
       </w:tr>
       <w:tr>
         <w:tc>
           <w:tcPr>
-            <w:tcW w:w="2244" w:type="dxa"/>
-          </w:tcPr>
-          <w:p/>
-        </w:tc>
-        <w:tc>
-          <w:tcPr>
-            <w:tcW w:w="2244" w:type="dxa"/>
-          </w:tcPr>
-          <w:p/>
-        </w:tc>
-        <w:tc>
-          <w:tcPr>
-            <w:tcW w:w="2245" w:type="dxa"/>
-          </w:tcPr>
-          <w:p/>
-        </w:tc>
-        <w:tc>
-          <w:tcPr>
-            <w:tcW w:w="2245" w:type="dxa"/>
-          </w:tcPr>
-          <w:p/>
+            <w:tcW w:w="1384" w:type="dxa"/>
+          </w:tcPr>
+          <w:p>
+            <w:r>
+              <w:t>28-06-2012</w:t>
+            </w:r>
+          </w:p>
+        </w:tc>
+        <w:tc>
+          <w:tcPr>
+            <w:tcW w:w="1985" w:type="dxa"/>
+          </w:tcPr>
+          <w:p/>
+        </w:tc>
+        <w:tc>
+          <w:tcPr>
+            <w:tcW w:w="2693" w:type="dxa"/>
+          </w:tcPr>
+          <w:p/>
+        </w:tc>
+        <w:tc>
+          <w:tcPr>
+            <w:tcW w:w="1087" w:type="dxa"/>
+          </w:tcPr>
+          <w:p/>
+        </w:tc>
+        <w:tc>
+          <w:tcPr>
+            <w:tcW w:w="1905" w:type="dxa"/>
+          </w:tcPr>
+          <w:p>
+            <w:pPr>
+              <w:rPr>
+                <w:lang w:val="en-US"/>
+              </w:rPr>
+            </w:pPr>
+          </w:p>
         </w:tc>
       </w:tr>
       <w:tr>
         <w:tc>
           <w:tcPr>
-            <w:tcW w:w="2244" w:type="dxa"/>
-          </w:tcPr>
-          <w:p/>
-        </w:tc>
-        <w:tc>
-          <w:tcPr>
-            <w:tcW w:w="2244" w:type="dxa"/>
-          </w:tcPr>
-          <w:p/>
-        </w:tc>
-        <w:tc>
-          <w:tcPr>
-            <w:tcW w:w="2245" w:type="dxa"/>
-          </w:tcPr>
-          <w:p/>
-        </w:tc>
-        <w:tc>
-          <w:tcPr>
-            <w:tcW w:w="2245" w:type="dxa"/>
-          </w:tcPr>
+            <w:tcW w:w="1384" w:type="dxa"/>
+          </w:tcPr>
+          <w:p>
+            <w:r>
+              <w:t>03-07</w:t>
+            </w:r>
+            <w:r>
+              <w:t>-2012</w:t>
+            </w:r>
+          </w:p>
+        </w:tc>
+        <w:tc>
+          <w:tcPr>
+            <w:tcW w:w="1985" w:type="dxa"/>
+          </w:tcPr>
+          <w:p>
+            <w:r>
+              <w:t>Almacenamiento de imágenes en BD Relacional</w:t>
+            </w:r>
+          </w:p>
+        </w:tc>
+        <w:tc>
+          <w:tcPr>
+            <w:tcW w:w="2693" w:type="dxa"/>
+          </w:tcPr>
+          <w:p>
+            <w:r>
+              <w:t xml:space="preserve">No se realizará el almacenamiento de imágenes en una base de datos relacional debido a que se realizó un DAR lo conveniente es dejar el almacenamiento de imágenes en el sistema de archivos y emplear el </w:t>
+            </w:r>
+            <w:proofErr w:type="spellStart"/>
+            <w:r>
+              <w:t>path</w:t>
+            </w:r>
+            <w:proofErr w:type="spellEnd"/>
+            <w:r>
+              <w:t xml:space="preserve"> de cada archivo de imagen en la BD relacional.</w:t>
+            </w:r>
+          </w:p>
+        </w:tc>
+        <w:tc>
+          <w:tcPr>
+            <w:tcW w:w="1087" w:type="dxa"/>
+          </w:tcPr>
+          <w:p>
+            <w:r>
+              <w:t>Sprint02</w:t>
+            </w:r>
+          </w:p>
+        </w:tc>
+        <w:tc>
+          <w:tcPr>
+            <w:tcW w:w="1905" w:type="dxa"/>
+          </w:tcPr>
+          <w:p>
+            <w:pPr>
+              <w:rPr>
+                <w:lang w:val="en-US"/>
+              </w:rPr>
+            </w:pPr>
+            <w:r>
+              <w:rPr>
+                <w:lang w:val="en-US"/>
+              </w:rPr>
+              <w:t>User Stories</w:t>
+            </w:r>
+          </w:p>
+          <w:p>
+            <w:pPr>
+              <w:rPr>
+                <w:lang w:val="en-US"/>
+              </w:rPr>
+            </w:pPr>
+          </w:p>
+          <w:p>
+            <w:pPr>
+              <w:rPr>
+                <w:lang w:val="en-US"/>
+              </w:rPr>
+            </w:pPr>
+            <w:r>
+              <w:rPr>
+                <w:lang w:val="en-US"/>
+              </w:rPr>
+              <w:t>S-02002</w:t>
+            </w:r>
+          </w:p>
           <w:p/>
         </w:tc>
       </w:tr>
       <w:tr>
         <w:tc>
           <w:tcPr>
-            <w:tcW w:w="2244" w:type="dxa"/>
-          </w:tcPr>
-          <w:p/>
-        </w:tc>
-        <w:tc>
-          <w:tcPr>
-            <w:tcW w:w="2244" w:type="dxa"/>
-          </w:tcPr>
-          <w:p/>
-        </w:tc>
-        <w:tc>
-          <w:tcPr>
-            <w:tcW w:w="2245" w:type="dxa"/>
-          </w:tcPr>
-          <w:p/>
-        </w:tc>
-        <w:tc>
-          <w:tcPr>
-            <w:tcW w:w="2245" w:type="dxa"/>
+            <w:tcW w:w="1384" w:type="dxa"/>
+          </w:tcPr>
+          <w:p>
+            <w:r>
+              <w:t>03-07-2012</w:t>
+            </w:r>
+          </w:p>
+        </w:tc>
+        <w:tc>
+          <w:tcPr>
+            <w:tcW w:w="1985" w:type="dxa"/>
+          </w:tcPr>
+          <w:p>
+            <w:r>
+              <w:t xml:space="preserve">Automatización de Captura de Datos con </w:t>
+            </w:r>
+            <w:proofErr w:type="spellStart"/>
+            <w:r>
+              <w:t>Kinect</w:t>
+            </w:r>
+            <w:proofErr w:type="spellEnd"/>
+          </w:p>
+        </w:tc>
+        <w:tc>
+          <w:tcPr>
+            <w:tcW w:w="2693" w:type="dxa"/>
+          </w:tcPr>
+          <w:p/>
+        </w:tc>
+        <w:tc>
+          <w:tcPr>
+            <w:tcW w:w="1087" w:type="dxa"/>
+          </w:tcPr>
+          <w:p/>
+        </w:tc>
+        <w:tc>
+          <w:tcPr>
+            <w:tcW w:w="1905" w:type="dxa"/>
           </w:tcPr>
           <w:p/>
         </w:tc>
@@ -266,25 +460,31 @@
       <w:tr>
         <w:tc>
           <w:tcPr>
-            <w:tcW w:w="2244" w:type="dxa"/>
-          </w:tcPr>
-          <w:p/>
-        </w:tc>
-        <w:tc>
-          <w:tcPr>
-            <w:tcW w:w="2244" w:type="dxa"/>
-          </w:tcPr>
-          <w:p/>
-        </w:tc>
-        <w:tc>
-          <w:tcPr>
-            <w:tcW w:w="2245" w:type="dxa"/>
-          </w:tcPr>
-          <w:p/>
-        </w:tc>
-        <w:tc>
-          <w:tcPr>
-            <w:tcW w:w="2245" w:type="dxa"/>
+            <w:tcW w:w="1384" w:type="dxa"/>
+          </w:tcPr>
+          <w:p/>
+        </w:tc>
+        <w:tc>
+          <w:tcPr>
+            <w:tcW w:w="1985" w:type="dxa"/>
+          </w:tcPr>
+          <w:p/>
+        </w:tc>
+        <w:tc>
+          <w:tcPr>
+            <w:tcW w:w="2693" w:type="dxa"/>
+          </w:tcPr>
+          <w:p/>
+        </w:tc>
+        <w:tc>
+          <w:tcPr>
+            <w:tcW w:w="1087" w:type="dxa"/>
+          </w:tcPr>
+          <w:p/>
+        </w:tc>
+        <w:tc>
+          <w:tcPr>
+            <w:tcW w:w="1905" w:type="dxa"/>
           </w:tcPr>
           <w:p/>
         </w:tc>
@@ -292,25 +492,31 @@
       <w:tr>
         <w:tc>
           <w:tcPr>
-            <w:tcW w:w="2244" w:type="dxa"/>
-          </w:tcPr>
-          <w:p/>
-        </w:tc>
-        <w:tc>
-          <w:tcPr>
-            <w:tcW w:w="2244" w:type="dxa"/>
-          </w:tcPr>
-          <w:p/>
-        </w:tc>
-        <w:tc>
-          <w:tcPr>
-            <w:tcW w:w="2245" w:type="dxa"/>
-          </w:tcPr>
-          <w:p/>
-        </w:tc>
-        <w:tc>
-          <w:tcPr>
-            <w:tcW w:w="2245" w:type="dxa"/>
+            <w:tcW w:w="1384" w:type="dxa"/>
+          </w:tcPr>
+          <w:p/>
+        </w:tc>
+        <w:tc>
+          <w:tcPr>
+            <w:tcW w:w="1985" w:type="dxa"/>
+          </w:tcPr>
+          <w:p/>
+        </w:tc>
+        <w:tc>
+          <w:tcPr>
+            <w:tcW w:w="2693" w:type="dxa"/>
+          </w:tcPr>
+          <w:p/>
+        </w:tc>
+        <w:tc>
+          <w:tcPr>
+            <w:tcW w:w="1087" w:type="dxa"/>
+          </w:tcPr>
+          <w:p/>
+        </w:tc>
+        <w:tc>
+          <w:tcPr>
+            <w:tcW w:w="1905" w:type="dxa"/>
           </w:tcPr>
           <w:p/>
         </w:tc>
@@ -318,25 +524,31 @@
       <w:tr>
         <w:tc>
           <w:tcPr>
-            <w:tcW w:w="2244" w:type="dxa"/>
-          </w:tcPr>
-          <w:p/>
-        </w:tc>
-        <w:tc>
-          <w:tcPr>
-            <w:tcW w:w="2244" w:type="dxa"/>
-          </w:tcPr>
-          <w:p/>
-        </w:tc>
-        <w:tc>
-          <w:tcPr>
-            <w:tcW w:w="2245" w:type="dxa"/>
-          </w:tcPr>
-          <w:p/>
-        </w:tc>
-        <w:tc>
-          <w:tcPr>
-            <w:tcW w:w="2245" w:type="dxa"/>
+            <w:tcW w:w="1384" w:type="dxa"/>
+          </w:tcPr>
+          <w:p/>
+        </w:tc>
+        <w:tc>
+          <w:tcPr>
+            <w:tcW w:w="1985" w:type="dxa"/>
+          </w:tcPr>
+          <w:p/>
+        </w:tc>
+        <w:tc>
+          <w:tcPr>
+            <w:tcW w:w="2693" w:type="dxa"/>
+          </w:tcPr>
+          <w:p/>
+        </w:tc>
+        <w:tc>
+          <w:tcPr>
+            <w:tcW w:w="1087" w:type="dxa"/>
+          </w:tcPr>
+          <w:p/>
+        </w:tc>
+        <w:tc>
+          <w:tcPr>
+            <w:tcW w:w="1905" w:type="dxa"/>
           </w:tcPr>
           <w:p/>
         </w:tc>
@@ -344,25 +556,63 @@
       <w:tr>
         <w:tc>
           <w:tcPr>
-            <w:tcW w:w="2244" w:type="dxa"/>
-          </w:tcPr>
-          <w:p/>
-        </w:tc>
-        <w:tc>
-          <w:tcPr>
-            <w:tcW w:w="2244" w:type="dxa"/>
-          </w:tcPr>
-          <w:p/>
-        </w:tc>
-        <w:tc>
-          <w:tcPr>
-            <w:tcW w:w="2245" w:type="dxa"/>
-          </w:tcPr>
-          <w:p/>
-        </w:tc>
-        <w:tc>
-          <w:tcPr>
-            <w:tcW w:w="2245" w:type="dxa"/>
+            <w:tcW w:w="1384" w:type="dxa"/>
+          </w:tcPr>
+          <w:p/>
+        </w:tc>
+        <w:tc>
+          <w:tcPr>
+            <w:tcW w:w="1985" w:type="dxa"/>
+          </w:tcPr>
+          <w:p/>
+        </w:tc>
+        <w:tc>
+          <w:tcPr>
+            <w:tcW w:w="2693" w:type="dxa"/>
+          </w:tcPr>
+          <w:p/>
+        </w:tc>
+        <w:tc>
+          <w:tcPr>
+            <w:tcW w:w="1087" w:type="dxa"/>
+          </w:tcPr>
+          <w:p/>
+        </w:tc>
+        <w:tc>
+          <w:tcPr>
+            <w:tcW w:w="1905" w:type="dxa"/>
+          </w:tcPr>
+          <w:p/>
+        </w:tc>
+      </w:tr>
+      <w:tr>
+        <w:tc>
+          <w:tcPr>
+            <w:tcW w:w="1384" w:type="dxa"/>
+          </w:tcPr>
+          <w:p/>
+        </w:tc>
+        <w:tc>
+          <w:tcPr>
+            <w:tcW w:w="1985" w:type="dxa"/>
+          </w:tcPr>
+          <w:p/>
+        </w:tc>
+        <w:tc>
+          <w:tcPr>
+            <w:tcW w:w="2693" w:type="dxa"/>
+          </w:tcPr>
+          <w:p/>
+        </w:tc>
+        <w:tc>
+          <w:tcPr>
+            <w:tcW w:w="1087" w:type="dxa"/>
+          </w:tcPr>
+          <w:p/>
+        </w:tc>
+        <w:tc>
+          <w:tcPr>
+            <w:tcW w:w="1905" w:type="dxa"/>
           </w:tcPr>
           <w:p/>
         </w:tc>

</xml_diff>